<commit_message>
r and r babyyyyy
</commit_message>
<xml_diff>
--- a/manuscript/JAMA NO Cover Letter.docx
+++ b/manuscript/JAMA NO Cover Letter.docx
@@ -109,7 +109,13 @@
         <w:rPr>
           <w:i/>
         </w:rPr>
-        <w:t xml:space="preserve"> JAMA Network Open</w:t>
+        <w:t xml:space="preserve"> </w:t>
+      </w:r>
+      <w:r>
+        <w:rPr>
+          <w:i/>
+        </w:rPr>
+        <w:t>Health Services Research</w:t>
       </w:r>
       <w:r>
         <w:t>. This work is original and has not been published</w:t>
@@ -121,99 +127,100 @@
         <w:t xml:space="preserve"> for publication elsewhere.</w:t>
       </w:r>
       <w:r>
+        <w:t xml:space="preserve"> Results from this work have been previously presented in two major conferences: INFORMS Annual Meeting 2023 and INFORMS Healthcare 2023.</w:t>
+      </w:r>
+    </w:p>
+    <w:p/>
+    <w:p>
+      <w:r>
+        <w:t xml:space="preserve">Our study focuses on diagnostic test ordering in Emergency Departments (EDs). Specifically, we examine the practice of “batch” ordering imaging tests. By batch ordering imaging tests, a physician can ensure that their patient enters the necessary queue for each test (CT, ultrasound, X-ray, etc.) as early as possible in an ED visit. Often seen as efficiency measure, the consequences of this strategy, such as excess testing that would not have occurred had the physician waited on the results on one imaging test before ordering another, have potential to “wash-out” the </w:t>
+      </w:r>
+      <w:r>
+        <w:t>efficiency gains associated with placing the patient in the queue earlier.</w:t>
+      </w:r>
+    </w:p>
+    <w:p/>
+    <w:p>
+      <w:r>
+        <w:t xml:space="preserve">Our findings suggest exactly this. Physicians who predominately make use of batching tend to order more diagnostic tests and have longer lengths of stay than those who batch less. Our results suggest that the </w:t>
+      </w:r>
+      <w:r>
+        <w:t>“</w:t>
+      </w:r>
+      <w:r>
+        <w:t>information gain” advantage in ordering tests sequentially may allow non-batchers to obtain the necessary diagnostic information with fewer tests, enabling them to deliver the same quality of care more efficiently.</w:t>
+      </w:r>
+    </w:p>
+    <w:p/>
+    <w:p>
+      <w:r>
+        <w:t xml:space="preserve">The word count for manuscript </w:t>
+      </w:r>
+      <w:r>
+        <w:t>is</w:t>
+      </w:r>
+      <w:r>
         <w:t xml:space="preserve"> </w:t>
       </w:r>
+      <w:r>
+        <w:t>2,9</w:t>
+      </w:r>
+      <w:r>
+        <w:t>52</w:t>
+      </w:r>
+      <w:r>
+        <w:t xml:space="preserve">. </w:t>
+      </w:r>
+      <w:r>
+        <w:t xml:space="preserve">In addition, the manuscript includes </w:t>
+      </w:r>
+      <w:r>
+        <w:t>2</w:t>
+      </w:r>
+      <w:r>
+        <w:t xml:space="preserve"> tables, </w:t>
+      </w:r>
+      <w:r>
+        <w:t>3</w:t>
+      </w:r>
+      <w:r>
+        <w:t xml:space="preserve"> figures, </w:t>
+      </w:r>
+      <w:r>
+        <w:t>4</w:t>
+      </w:r>
+      <w:r>
+        <w:t xml:space="preserve"> supplementary</w:t>
+      </w:r>
+      <w:r>
+        <w:t xml:space="preserve"> appendices, and </w:t>
+      </w:r>
+      <w:r>
+        <w:t>31</w:t>
+      </w:r>
+      <w:r>
+        <w:t xml:space="preserve"> references.</w:t>
+      </w:r>
     </w:p>
     <w:p/>
     <w:p>
       <w:r>
-        <w:t xml:space="preserve">Our study focuses on diagnostic test ordering in Emergency Departments (EDs). Specifically, we examine the practice of “batch” ordering imaging tests. By batch ordering imaging tests, a physician can ensure that their patient enters the necessary queue for each test (CT, ultrasound, X-ray, etc.) as early as possible in an ED visit. Often seen as efficiency measure, the consequences of this strategy, such as excess testing that would not have occurred had the physician waited on the results on one imaging test before ordering another, have potential to “wash-out” the </w:t>
-      </w:r>
-      <w:r>
-        <w:t>efficiency gains associated with placing the patient in the queue earlier.</w:t>
+        <w:t xml:space="preserve">All potential conflicts of interest are detailed in our Declaration of Interests form and in the </w:t>
+      </w:r>
+      <w:r>
+        <w:t>Manuscript File following the Acknowledgements</w:t>
+      </w:r>
+      <w:r>
+        <w:t xml:space="preserve">. </w:t>
+      </w:r>
+      <w:r>
+        <w:t xml:space="preserve">All authors have read and critically reviewed the manuscript and agree with its content. </w:t>
       </w:r>
     </w:p>
     <w:p/>
     <w:p>
       <w:r>
-        <w:t xml:space="preserve">Our findings suggest exactly this. Physicians who predominately make use of batching tend to order more diagnostic tests and have longer lengths of stay than those who batch less. Our results suggest that the </w:t>
-      </w:r>
-      <w:r>
-        <w:t>“</w:t>
-      </w:r>
-      <w:r>
-        <w:t>information gain” advantage in ordering tests sequentially may allow non-batchers to obtain the necessary diagnostic information with fewer tests, enabling them to deliver the same quality of care more efficiently.</w:t>
-      </w:r>
-    </w:p>
-    <w:p/>
-    <w:p>
-      <w:r>
-        <w:t xml:space="preserve">The word count for manuscript </w:t>
-      </w:r>
-      <w:r>
-        <w:t>is</w:t>
-      </w:r>
-      <w:r>
-        <w:t xml:space="preserve"> </w:t>
-      </w:r>
-      <w:r>
-        <w:t>2,9</w:t>
-      </w:r>
-      <w:r>
-        <w:t>52</w:t>
-      </w:r>
-      <w:r>
-        <w:t xml:space="preserve">. </w:t>
-      </w:r>
-      <w:r>
-        <w:t xml:space="preserve">In addition, the manuscript includes </w:t>
-      </w:r>
-      <w:r>
-        <w:t>2</w:t>
-      </w:r>
-      <w:r>
-        <w:t xml:space="preserve"> tables, </w:t>
-      </w:r>
-      <w:r>
-        <w:t>3</w:t>
-      </w:r>
-      <w:r>
-        <w:t xml:space="preserve"> figures, </w:t>
-      </w:r>
-      <w:r>
-        <w:t>4</w:t>
-      </w:r>
-      <w:r>
-        <w:t xml:space="preserve"> supplementary</w:t>
-      </w:r>
-      <w:r>
-        <w:t xml:space="preserve"> appendices, and </w:t>
-      </w:r>
-      <w:r>
-        <w:t>31</w:t>
-      </w:r>
-      <w:r>
-        <w:t xml:space="preserve"> references.</w:t>
-      </w:r>
-    </w:p>
-    <w:p/>
-    <w:p>
-      <w:r>
-        <w:t xml:space="preserve">All potential conflicts of interest are detailed in our Declaration of Interests form and in the </w:t>
-      </w:r>
-      <w:r>
-        <w:t>Manuscript File following the Acknowledgements</w:t>
-      </w:r>
-      <w:r>
-        <w:t xml:space="preserve">. </w:t>
-      </w:r>
-      <w:r>
-        <w:t xml:space="preserve">All authors have read and critically reviewed the manuscript and agree with its content. </w:t>
-      </w:r>
-    </w:p>
-    <w:p/>
-    <w:p>
-      <w:r>
+        <w:lastRenderedPageBreak/>
         <w:t>If any further information is needed, please do not hesitate to contact me via phone (</w:t>
       </w:r>
       <w:r>

</xml_diff>